<commit_message>
termino del curso de fundamentos de javascript, se agregan certificados de los otros cursos
</commit_message>
<xml_diff>
--- a/2. Curso Front-End Developer/Curso de Frontend Developer.docx
+++ b/2. Curso Front-End Developer/Curso de Frontend Developer.docx
@@ -10,99 +10,11 @@
           <w:bCs/>
           <w:sz w:val="24"/>
           <w:szCs w:val="24"/>
-          <w:lang w:val="es-MX"/>
-        </w:rPr>
-      </w:pPr>
-      <w:r>
-        <w:rPr>
-          <w:rFonts w:ascii="Arial" w:hAnsi="Arial" w:cs="Arial"/>
-          <w:b/>
-          <w:bCs/>
-          <w:sz w:val="24"/>
-          <w:szCs w:val="24"/>
-          <w:lang w:val="es-MX"/>
-        </w:rPr>
-        <w:t xml:space="preserve">¿Qué son y </w:t>
-      </w:r>
-      <w:r>
-        <w:rPr>
-          <w:rFonts w:ascii="Arial" w:hAnsi="Arial" w:cs="Arial"/>
-          <w:sz w:val="24"/>
-          <w:szCs w:val="24"/>
-          <w:lang w:val="es-MX"/>
-        </w:rPr>
-        <w:t>para</w:t>
-      </w:r>
-      <w:r>
-        <w:rPr>
-          <w:rFonts w:ascii="Arial" w:hAnsi="Arial" w:cs="Arial"/>
-          <w:b/>
-          <w:bCs/>
-          <w:sz w:val="24"/>
-          <w:szCs w:val="24"/>
-          <w:lang w:val="es-MX"/>
-        </w:rPr>
-        <w:t xml:space="preserve"> qué nos sirven HTML y CSS?</w:t>
-      </w:r>
-    </w:p>
-    <w:p>
-      <w:pPr>
-        <w:rPr>
-          <w:rFonts w:ascii="Arial" w:hAnsi="Arial" w:cs="Arial"/>
-          <w:lang w:val="es-MX"/>
-        </w:rPr>
-      </w:pPr>
-      <w:r>
-        <w:rPr>
-          <w:rFonts w:ascii="Arial" w:hAnsi="Arial" w:cs="Arial"/>
-          <w:b/>
-          <w:bCs/>
-          <w:lang w:val="es-MX"/>
-        </w:rPr>
-        <w:t>HTML</w:t>
-      </w:r>
-      <w:r>
-        <w:rPr>
-          <w:rFonts w:ascii="Arial" w:hAnsi="Arial" w:cs="Arial"/>
-          <w:lang w:val="es-MX"/>
-        </w:rPr>
-        <w:t xml:space="preserve"> es un lenguaje de marcado usado para decirle a tu navegador cómo estructurar las páginas que visitamos. Este no es un lenguaje de programación.</w:t>
-      </w:r>
-    </w:p>
-    <w:p>
-      <w:pPr>
-        <w:rPr>
-          <w:rFonts w:ascii="Arial" w:hAnsi="Arial" w:cs="Arial"/>
-          <w:lang w:val="es-MX"/>
-        </w:rPr>
-      </w:pPr>
-      <w:r>
-        <w:rPr>
-          <w:rFonts w:ascii="Arial" w:hAnsi="Arial" w:cs="Arial"/>
-          <w:b/>
-          <w:bCs/>
-          <w:lang w:val="es-MX"/>
-        </w:rPr>
-        <w:t>CSS</w:t>
-      </w:r>
-      <w:r>
-        <w:rPr>
-          <w:rFonts w:ascii="Arial" w:hAnsi="Arial" w:cs="Arial"/>
-          <w:lang w:val="es-MX"/>
-        </w:rPr>
-        <w:t xml:space="preserve"> es un lenguaje que nos permite crear páginas web con un diseño agradable para los usuarios. Tampoco es un lenguaje de programación.</w:t>
-      </w:r>
-    </w:p>
-    <w:p>
-      <w:pPr>
-        <w:rPr>
-          <w:rFonts w:ascii="Arial" w:hAnsi="Arial" w:cs="Arial"/>
-          <w:lang w:val="es-MX"/>
-        </w:rPr>
-      </w:pPr>
-    </w:p>
-    <w:p>
-      <w:pPr>
+          <w:u w:val="single"/>
+          <w:lang w:val="es-MX"/>
+        </w:rPr>
+      </w:pPr>
+      <w:r>
         <w:rPr>
           <w:rFonts w:ascii="Arial" w:hAnsi="Arial" w:cs="Arial"/>
           <w:b/>
@@ -112,7 +24,8 @@
           <w:u w:val="single"/>
           <w:lang w:val="es-MX"/>
         </w:rPr>
-      </w:pPr>
+        <w:t xml:space="preserve">Clase1. </w:t>
+      </w:r>
       <w:r>
         <w:rPr>
           <w:rFonts w:ascii="Arial" w:hAnsi="Arial" w:cs="Arial"/>
@@ -123,22 +36,18 @@
           <w:u w:val="single"/>
           <w:lang w:val="es-MX"/>
         </w:rPr>
-        <w:t xml:space="preserve">DOM, CSSOM, Render </w:t>
-      </w:r>
-      <w:proofErr w:type="spellStart"/>
-      <w:r>
-        <w:rPr>
-          <w:rFonts w:ascii="Arial" w:hAnsi="Arial" w:cs="Arial"/>
-          <w:b/>
-          <w:bCs/>
+        <w:t xml:space="preserve">¿Qué son y </w:t>
+      </w:r>
+      <w:r>
+        <w:rPr>
+          <w:rFonts w:ascii="Arial" w:hAnsi="Arial" w:cs="Arial"/>
           <w:sz w:val="24"/>
           <w:szCs w:val="24"/>
           <w:u w:val="single"/>
           <w:lang w:val="es-MX"/>
         </w:rPr>
-        <w:t>Tree</w:t>
-      </w:r>
-      <w:proofErr w:type="spellEnd"/>
+        <w:t>para</w:t>
+      </w:r>
       <w:r>
         <w:rPr>
           <w:rFonts w:ascii="Arial" w:hAnsi="Arial" w:cs="Arial"/>
@@ -149,7 +58,100 @@
           <w:u w:val="single"/>
           <w:lang w:val="es-MX"/>
         </w:rPr>
-        <w:t xml:space="preserve"> y el proceso de renderizado de la Web</w:t>
+        <w:t xml:space="preserve"> qué nos sirven HTML y CSS?</w:t>
+      </w:r>
+    </w:p>
+    <w:p>
+      <w:pPr>
+        <w:rPr>
+          <w:rFonts w:ascii="Arial" w:hAnsi="Arial" w:cs="Arial"/>
+          <w:lang w:val="es-MX"/>
+        </w:rPr>
+      </w:pPr>
+      <w:r>
+        <w:rPr>
+          <w:rFonts w:ascii="Arial" w:hAnsi="Arial" w:cs="Arial"/>
+          <w:b/>
+          <w:bCs/>
+          <w:lang w:val="es-MX"/>
+        </w:rPr>
+        <w:t>HTML</w:t>
+      </w:r>
+      <w:r>
+        <w:rPr>
+          <w:rFonts w:ascii="Arial" w:hAnsi="Arial" w:cs="Arial"/>
+          <w:lang w:val="es-MX"/>
+        </w:rPr>
+        <w:t xml:space="preserve"> es un lenguaje de marcado usado para decirle a tu navegador cómo estructurar las páginas que visitamos. Este no es un lenguaje de programación.</w:t>
+      </w:r>
+    </w:p>
+    <w:p>
+      <w:pPr>
+        <w:rPr>
+          <w:rFonts w:ascii="Arial" w:hAnsi="Arial" w:cs="Arial"/>
+          <w:lang w:val="es-MX"/>
+        </w:rPr>
+      </w:pPr>
+      <w:r>
+        <w:rPr>
+          <w:rFonts w:ascii="Arial" w:hAnsi="Arial" w:cs="Arial"/>
+          <w:b/>
+          <w:bCs/>
+          <w:lang w:val="es-MX"/>
+        </w:rPr>
+        <w:t>CSS</w:t>
+      </w:r>
+      <w:r>
+        <w:rPr>
+          <w:rFonts w:ascii="Arial" w:hAnsi="Arial" w:cs="Arial"/>
+          <w:lang w:val="es-MX"/>
+        </w:rPr>
+        <w:t xml:space="preserve"> es un lenguaje que nos permite crear páginas web con un diseño agradable para los usuarios. Tampoco es un lenguaje de programación.</w:t>
+      </w:r>
+    </w:p>
+    <w:p>
+      <w:pPr>
+        <w:rPr>
+          <w:rFonts w:ascii="Arial" w:hAnsi="Arial" w:cs="Arial"/>
+          <w:lang w:val="es-MX"/>
+        </w:rPr>
+      </w:pPr>
+    </w:p>
+    <w:p>
+      <w:pPr>
+        <w:rPr>
+          <w:rFonts w:ascii="Arial" w:hAnsi="Arial" w:cs="Arial"/>
+          <w:b/>
+          <w:bCs/>
+          <w:sz w:val="24"/>
+          <w:szCs w:val="24"/>
+          <w:u w:val="single"/>
+          <w:lang w:val="es-MX"/>
+        </w:rPr>
+      </w:pPr>
+      <w:r>
+        <w:rPr>
+          <w:rFonts w:ascii="Arial" w:hAnsi="Arial" w:cs="Arial"/>
+          <w:b/>
+          <w:bCs/>
+          <w:sz w:val="24"/>
+          <w:szCs w:val="24"/>
+          <w:u w:val="single"/>
+          <w:lang w:val="es-MX"/>
+        </w:rPr>
+        <w:t xml:space="preserve">Clase 2. </w:t>
+      </w:r>
+      <w:r>
+        <w:rPr>
+          <w:rFonts w:ascii="Arial" w:hAnsi="Arial" w:cs="Arial"/>
+          <w:b/>
+          <w:bCs/>
+          <w:sz w:val="24"/>
+          <w:szCs w:val="24"/>
+          <w:u w:val="single"/>
+          <w:lang w:val="es-MX"/>
+        </w:rPr>
+        <w:t>DOM, CSSOM, Render Tree y el proceso de renderizado de la Web</w:t>
       </w:r>
     </w:p>
     <w:p>
@@ -173,55 +175,7 @@
           <w:rFonts w:ascii="Arial" w:hAnsi="Arial" w:cs="Arial"/>
           <w:lang w:val="es-MX"/>
         </w:rPr>
-        <w:t xml:space="preserve">: </w:t>
-      </w:r>
-      <w:proofErr w:type="spellStart"/>
-      <w:r>
-        <w:rPr>
-          <w:rFonts w:ascii="Arial" w:hAnsi="Arial" w:cs="Arial"/>
-          <w:lang w:val="es-MX"/>
-        </w:rPr>
-        <w:t>Document</w:t>
-      </w:r>
-      <w:proofErr w:type="spellEnd"/>
-      <w:r>
-        <w:rPr>
-          <w:rFonts w:ascii="Arial" w:hAnsi="Arial" w:cs="Arial"/>
-          <w:lang w:val="es-MX"/>
-        </w:rPr>
-        <w:t xml:space="preserve"> </w:t>
-      </w:r>
-      <w:proofErr w:type="spellStart"/>
-      <w:r>
-        <w:rPr>
-          <w:rFonts w:ascii="Arial" w:hAnsi="Arial" w:cs="Arial"/>
-          <w:lang w:val="es-MX"/>
-        </w:rPr>
-        <w:t>Object</w:t>
-      </w:r>
-      <w:proofErr w:type="spellEnd"/>
-      <w:r>
-        <w:rPr>
-          <w:rFonts w:ascii="Arial" w:hAnsi="Arial" w:cs="Arial"/>
-          <w:lang w:val="es-MX"/>
-        </w:rPr>
-        <w:t xml:space="preserve"> </w:t>
-      </w:r>
-      <w:proofErr w:type="spellStart"/>
-      <w:r>
-        <w:rPr>
-          <w:rFonts w:ascii="Arial" w:hAnsi="Arial" w:cs="Arial"/>
-          <w:lang w:val="es-MX"/>
-        </w:rPr>
-        <w:t>Model</w:t>
-      </w:r>
-      <w:proofErr w:type="spellEnd"/>
-      <w:r>
-        <w:rPr>
-          <w:rFonts w:ascii="Arial" w:hAnsi="Arial" w:cs="Arial"/>
-          <w:lang w:val="es-MX"/>
-        </w:rPr>
-        <w:t>. Es una transformación del código HTML escrito por nosotros a objetos entendibles para el navegador.</w:t>
+        <w:t>: Document Object Model. Es una transformación del código HTML escrito por nosotros a objetos entendibles para el navegador.</w:t>
       </w:r>
     </w:p>
     <w:p>
@@ -241,7 +195,7 @@
     </w:p>
     <w:p>
       <w:pPr>
-        <w:pStyle w:val="Prrafodelista"/>
+        <w:pStyle w:val="ListParagraph"/>
         <w:numPr>
           <w:ilvl w:val="0"/>
           <w:numId w:val="10"/>
@@ -277,7 +231,7 @@
     </w:p>
     <w:p>
       <w:pPr>
-        <w:pStyle w:val="Prrafodelista"/>
+        <w:pStyle w:val="ListParagraph"/>
         <w:numPr>
           <w:ilvl w:val="0"/>
           <w:numId w:val="10"/>
@@ -297,7 +251,7 @@
     </w:p>
     <w:p>
       <w:pPr>
-        <w:pStyle w:val="Prrafodelista"/>
+        <w:pStyle w:val="ListParagraph"/>
         <w:numPr>
           <w:ilvl w:val="0"/>
           <w:numId w:val="10"/>
@@ -317,7 +271,7 @@
     </w:p>
     <w:p>
       <w:pPr>
-        <w:pStyle w:val="Prrafodelista"/>
+        <w:pStyle w:val="ListParagraph"/>
         <w:numPr>
           <w:ilvl w:val="0"/>
           <w:numId w:val="10"/>
@@ -337,7 +291,7 @@
     </w:p>
     <w:p>
       <w:pPr>
-        <w:pStyle w:val="Prrafodelista"/>
+        <w:pStyle w:val="ListParagraph"/>
         <w:numPr>
           <w:ilvl w:val="0"/>
           <w:numId w:val="10"/>
@@ -373,16 +327,16 @@
     </w:p>
     <w:p>
       <w:pPr>
-        <w:pStyle w:val="Prrafodelista"/>
-        <w:rPr>
-          <w:rFonts w:ascii="Arial" w:hAnsi="Arial" w:cs="Arial"/>
-          <w:lang w:val="es-MX"/>
-        </w:rPr>
-      </w:pPr>
-    </w:p>
-    <w:p>
-      <w:pPr>
-        <w:pStyle w:val="Prrafodelista"/>
+        <w:pStyle w:val="ListParagraph"/>
+        <w:rPr>
+          <w:rFonts w:ascii="Arial" w:hAnsi="Arial" w:cs="Arial"/>
+          <w:lang w:val="es-MX"/>
+        </w:rPr>
+      </w:pPr>
+    </w:p>
+    <w:p>
+      <w:pPr>
+        <w:pStyle w:val="ListParagraph"/>
         <w:jc w:val="center"/>
         <w:rPr>
           <w:rFonts w:ascii="Arial" w:hAnsi="Arial" w:cs="Arial"/>
@@ -433,7 +387,7 @@
     </w:p>
     <w:p>
       <w:pPr>
-        <w:pStyle w:val="Prrafodelista"/>
+        <w:pStyle w:val="ListParagraph"/>
         <w:jc w:val="center"/>
         <w:rPr>
           <w:rFonts w:ascii="Arial" w:hAnsi="Arial" w:cs="Arial"/>
@@ -469,52 +423,25 @@
           <w:rFonts w:ascii="Arial" w:hAnsi="Arial" w:cs="Arial"/>
           <w:lang w:val="es-MX"/>
         </w:rPr>
-        <w:t xml:space="preserve"> El CSS hace una </w:t>
-      </w:r>
-      <w:proofErr w:type="gramStart"/>
-      <w:r>
-        <w:rPr>
-          <w:rFonts w:ascii="Arial" w:hAnsi="Arial" w:cs="Arial"/>
-          <w:lang w:val="es-MX"/>
-        </w:rPr>
-        <w:t>transformación</w:t>
-      </w:r>
-      <w:proofErr w:type="gramEnd"/>
-      <w:r>
-        <w:rPr>
-          <w:rFonts w:ascii="Arial" w:hAnsi="Arial" w:cs="Arial"/>
-          <w:lang w:val="es-MX"/>
-        </w:rPr>
-        <w:t xml:space="preserve"> pero se pega a la transformación hecha por el DOM, asignándole a cada objeto de este el CSS que le corresponde.</w:t>
-      </w:r>
-    </w:p>
-    <w:p>
-      <w:pPr>
-        <w:rPr>
-          <w:rFonts w:ascii="Arial" w:hAnsi="Arial" w:cs="Arial"/>
-          <w:lang w:val="es-MX"/>
-        </w:rPr>
-      </w:pPr>
-      <w:r>
-        <w:rPr>
-          <w:rFonts w:ascii="Arial" w:hAnsi="Arial" w:cs="Arial"/>
-          <w:b/>
-          <w:bCs/>
-          <w:lang w:val="es-MX"/>
-        </w:rPr>
-        <w:t xml:space="preserve">Render </w:t>
-      </w:r>
-      <w:proofErr w:type="spellStart"/>
-      <w:r>
-        <w:rPr>
-          <w:rFonts w:ascii="Arial" w:hAnsi="Arial" w:cs="Arial"/>
-          <w:b/>
-          <w:bCs/>
-          <w:lang w:val="es-MX"/>
-        </w:rPr>
-        <w:t>Tree</w:t>
-      </w:r>
-      <w:proofErr w:type="spellEnd"/>
+        <w:t xml:space="preserve"> El CSS hace una transformación pero se pega a la transformación hecha por el DOM, asignándole a cada objeto de este el CSS que le corresponde.</w:t>
+      </w:r>
+    </w:p>
+    <w:p>
+      <w:pPr>
+        <w:rPr>
+          <w:rFonts w:ascii="Arial" w:hAnsi="Arial" w:cs="Arial"/>
+          <w:lang w:val="es-MX"/>
+        </w:rPr>
+      </w:pPr>
+      <w:r>
+        <w:rPr>
+          <w:rFonts w:ascii="Arial" w:hAnsi="Arial" w:cs="Arial"/>
+          <w:b/>
+          <w:bCs/>
+          <w:lang w:val="es-MX"/>
+        </w:rPr>
+        <w:t>Render Tree</w:t>
+      </w:r>
       <w:r>
         <w:rPr>
           <w:rFonts w:ascii="Arial" w:hAnsi="Arial" w:cs="Arial"/>
@@ -538,17 +465,26 @@
           <w:lang w:val="es-MX"/>
         </w:rPr>
       </w:pPr>
-      <w:r>
-        <w:rPr>
-          <w:rFonts w:ascii="Arial" w:hAnsi="Arial" w:cs="Arial"/>
-          <w:lang w:val="es-MX"/>
-        </w:rPr>
+    </w:p>
+    <w:p>
+      <w:pPr>
+        <w:rPr>
+          <w:rFonts w:ascii="Arial" w:hAnsi="Arial" w:cs="Arial"/>
+          <w:lang w:val="es-MX"/>
+        </w:rPr>
+      </w:pPr>
+      <w:r>
+        <w:rPr>
+          <w:rFonts w:ascii="Arial" w:hAnsi="Arial" w:cs="Arial"/>
+          <w:lang w:val="es-MX"/>
+        </w:rPr>
+        <w:lastRenderedPageBreak/>
         <w:t>Pasos que sigue el navegador para construir las páginas web:</w:t>
       </w:r>
     </w:p>
     <w:p>
       <w:pPr>
-        <w:pStyle w:val="Prrafodelista"/>
+        <w:pStyle w:val="ListParagraph"/>
         <w:numPr>
           <w:ilvl w:val="0"/>
           <w:numId w:val="9"/>
@@ -563,13 +499,12 @@
           <w:rFonts w:ascii="Arial" w:hAnsi="Arial" w:cs="Arial"/>
           <w:lang w:val="es-MX"/>
         </w:rPr>
-        <w:lastRenderedPageBreak/>
         <w:t>Procesa el HTML para construir el DOM.</w:t>
       </w:r>
     </w:p>
     <w:p>
       <w:pPr>
-        <w:pStyle w:val="Prrafodelista"/>
+        <w:pStyle w:val="ListParagraph"/>
         <w:numPr>
           <w:ilvl w:val="0"/>
           <w:numId w:val="9"/>
@@ -589,7 +524,7 @@
     </w:p>
     <w:p>
       <w:pPr>
-        <w:pStyle w:val="Prrafodelista"/>
+        <w:pStyle w:val="ListParagraph"/>
         <w:numPr>
           <w:ilvl w:val="0"/>
           <w:numId w:val="9"/>
@@ -604,28 +539,12 @@
           <w:rFonts w:ascii="Arial" w:hAnsi="Arial" w:cs="Arial"/>
           <w:lang w:val="es-MX"/>
         </w:rPr>
-        <w:t xml:space="preserve">El DOM se une con el CSSOM para crear el Render </w:t>
-      </w:r>
-      <w:proofErr w:type="spellStart"/>
-      <w:r>
-        <w:rPr>
-          <w:rFonts w:ascii="Arial" w:hAnsi="Arial" w:cs="Arial"/>
-          <w:lang w:val="es-MX"/>
-        </w:rPr>
-        <w:t>Tree</w:t>
-      </w:r>
-      <w:proofErr w:type="spellEnd"/>
-      <w:r>
-        <w:rPr>
-          <w:rFonts w:ascii="Arial" w:hAnsi="Arial" w:cs="Arial"/>
-          <w:lang w:val="es-MX"/>
-        </w:rPr>
-        <w:t>.</w:t>
-      </w:r>
-    </w:p>
-    <w:p>
-      <w:pPr>
-        <w:pStyle w:val="Prrafodelista"/>
+        <w:t>El DOM se une con el CSSOM para crear el Render Tree.</w:t>
+      </w:r>
+    </w:p>
+    <w:p>
+      <w:pPr>
+        <w:pStyle w:val="ListParagraph"/>
         <w:numPr>
           <w:ilvl w:val="0"/>
           <w:numId w:val="9"/>
@@ -640,28 +559,12 @@
           <w:rFonts w:ascii="Arial" w:hAnsi="Arial" w:cs="Arial"/>
           <w:lang w:val="es-MX"/>
         </w:rPr>
-        <w:t xml:space="preserve">Se aplican los estilos CSS en el Render </w:t>
-      </w:r>
-      <w:proofErr w:type="spellStart"/>
-      <w:r>
-        <w:rPr>
-          <w:rFonts w:ascii="Arial" w:hAnsi="Arial" w:cs="Arial"/>
-          <w:lang w:val="es-MX"/>
-        </w:rPr>
-        <w:t>Tree</w:t>
-      </w:r>
-      <w:proofErr w:type="spellEnd"/>
-      <w:r>
-        <w:rPr>
-          <w:rFonts w:ascii="Arial" w:hAnsi="Arial" w:cs="Arial"/>
-          <w:lang w:val="es-MX"/>
-        </w:rPr>
-        <w:t>.</w:t>
-      </w:r>
-    </w:p>
-    <w:p>
-      <w:pPr>
-        <w:pStyle w:val="Prrafodelista"/>
+        <w:t>Se aplican los estilos CSS en el Render Tree.</w:t>
+      </w:r>
+    </w:p>
+    <w:p>
+      <w:pPr>
+        <w:pStyle w:val="ListParagraph"/>
         <w:numPr>
           <w:ilvl w:val="0"/>
           <w:numId w:val="9"/>
@@ -771,6 +674,19 @@
           <w:u w:val="single"/>
           <w:lang w:val="es-MX"/>
         </w:rPr>
+        <w:lastRenderedPageBreak/>
+        <w:t xml:space="preserve">Clase 3. </w:t>
+      </w:r>
+      <w:r>
+        <w:rPr>
+          <w:rFonts w:ascii="Arial" w:hAnsi="Arial" w:cs="Arial"/>
+          <w:b/>
+          <w:bCs/>
+          <w:sz w:val="24"/>
+          <w:szCs w:val="24"/>
+          <w:u w:val="single"/>
+          <w:lang w:val="es-MX"/>
+        </w:rPr>
         <w:t>Anatomía de un Elemento HTML: Atributos, Anidamiento y Elementos vacíos</w:t>
       </w:r>
     </w:p>
@@ -786,13 +702,12 @@
           <w:rFonts w:ascii="Arial" w:hAnsi="Arial" w:cs="Arial"/>
           <w:lang w:val="es-MX"/>
         </w:rPr>
-        <w:lastRenderedPageBreak/>
         <w:t>Nuestros elementos HTML se componen de:</w:t>
       </w:r>
     </w:p>
     <w:p>
       <w:pPr>
-        <w:pStyle w:val="Prrafodelista"/>
+        <w:pStyle w:val="ListParagraph"/>
         <w:numPr>
           <w:ilvl w:val="0"/>
           <w:numId w:val="11"/>
@@ -821,7 +736,7 @@
     </w:p>
     <w:p>
       <w:pPr>
-        <w:pStyle w:val="Prrafodelista"/>
+        <w:pStyle w:val="ListParagraph"/>
         <w:numPr>
           <w:ilvl w:val="0"/>
           <w:numId w:val="11"/>
@@ -850,7 +765,7 @@
     </w:p>
     <w:p>
       <w:pPr>
-        <w:pStyle w:val="Prrafodelista"/>
+        <w:pStyle w:val="ListParagraph"/>
         <w:numPr>
           <w:ilvl w:val="0"/>
           <w:numId w:val="11"/>
@@ -874,118 +789,46 @@
           <w:rFonts w:ascii="Arial" w:hAnsi="Arial" w:cs="Arial"/>
           <w:lang w:val="es-MX"/>
         </w:rPr>
-        <w:t xml:space="preserve">: son casi iguales que las etiquetas de apertura, pero también necesitan un </w:t>
-      </w:r>
-      <w:proofErr w:type="spellStart"/>
-      <w:r>
-        <w:rPr>
-          <w:rFonts w:ascii="Arial" w:hAnsi="Arial" w:cs="Arial"/>
-          <w:lang w:val="es-MX"/>
-        </w:rPr>
-        <w:t>slash</w:t>
-      </w:r>
-      <w:proofErr w:type="spellEnd"/>
-      <w:r>
-        <w:rPr>
-          <w:rFonts w:ascii="Arial" w:hAnsi="Arial" w:cs="Arial"/>
-          <w:lang w:val="es-MX"/>
-        </w:rPr>
-        <w:t xml:space="preserve"> (/) antes del nombre de la etiqueta. Por ejemplo: &lt;/h1&gt;.</w:t>
-      </w:r>
-    </w:p>
-    <w:p>
-      <w:pPr>
-        <w:rPr>
-          <w:rFonts w:ascii="Arial" w:hAnsi="Arial" w:cs="Arial"/>
-          <w:lang w:val="es-MX"/>
-        </w:rPr>
-      </w:pPr>
-      <w:r>
-        <w:rPr>
-          <w:rFonts w:ascii="Arial" w:hAnsi="Arial" w:cs="Arial"/>
-          <w:lang w:val="es-MX"/>
-        </w:rPr>
-        <w:t xml:space="preserve">Las etiquetas de apertura también pueden tener atributos. Los atributos nos permiten definir características especiales para nuestros elementos: &lt;etiqueta atributo=""valor del atributo""&gt;. Por ejemplo: &lt;h1 </w:t>
-      </w:r>
-      <w:proofErr w:type="spellStart"/>
-      <w:r>
-        <w:rPr>
-          <w:rFonts w:ascii="Arial" w:hAnsi="Arial" w:cs="Arial"/>
-          <w:lang w:val="es-MX"/>
-        </w:rPr>
-        <w:t>class</w:t>
-      </w:r>
-      <w:proofErr w:type="spellEnd"/>
-      <w:r>
-        <w:rPr>
-          <w:rFonts w:ascii="Arial" w:hAnsi="Arial" w:cs="Arial"/>
-          <w:lang w:val="es-MX"/>
-        </w:rPr>
-        <w:t>=""saludo""&gt;.</w:t>
-      </w:r>
-    </w:p>
-    <w:p>
-      <w:pPr>
-        <w:rPr>
-          <w:rFonts w:ascii="Arial" w:hAnsi="Arial" w:cs="Arial"/>
-          <w:lang w:val="es-MX"/>
-        </w:rPr>
-      </w:pPr>
-      <w:r>
-        <w:rPr>
-          <w:rFonts w:ascii="Arial" w:hAnsi="Arial" w:cs="Arial"/>
-          <w:lang w:val="es-MX"/>
-        </w:rPr>
-        <w:t>También existen elementos vacíos. Estos elementos no tienen contenido ni etiqueta de cierre, solo etiqueta de apertura y atributos. Por ejemplo: &lt;</w:t>
-      </w:r>
-      <w:proofErr w:type="spellStart"/>
-      <w:r>
-        <w:rPr>
-          <w:rFonts w:ascii="Arial" w:hAnsi="Arial" w:cs="Arial"/>
-          <w:lang w:val="es-MX"/>
-        </w:rPr>
-        <w:t>img</w:t>
-      </w:r>
-      <w:proofErr w:type="spellEnd"/>
-      <w:r>
-        <w:rPr>
-          <w:rFonts w:ascii="Arial" w:hAnsi="Arial" w:cs="Arial"/>
-          <w:lang w:val="es-MX"/>
-        </w:rPr>
-        <w:t xml:space="preserve"> </w:t>
-      </w:r>
-      <w:proofErr w:type="spellStart"/>
-      <w:r>
-        <w:rPr>
-          <w:rFonts w:ascii="Arial" w:hAnsi="Arial" w:cs="Arial"/>
-          <w:lang w:val="es-MX"/>
-        </w:rPr>
-        <w:t>src</w:t>
-      </w:r>
-      <w:proofErr w:type="spellEnd"/>
-      <w:r>
-        <w:rPr>
-          <w:rFonts w:ascii="Arial" w:hAnsi="Arial" w:cs="Arial"/>
-          <w:lang w:val="es-MX"/>
-        </w:rPr>
-        <w:t xml:space="preserve">=""puppy.png"" </w:t>
-      </w:r>
-      <w:proofErr w:type="spellStart"/>
-      <w:r>
-        <w:rPr>
-          <w:rFonts w:ascii="Arial" w:hAnsi="Arial" w:cs="Arial"/>
-          <w:lang w:val="es-MX"/>
-        </w:rPr>
-        <w:t>alt</w:t>
-      </w:r>
-      <w:proofErr w:type="spellEnd"/>
-      <w:r>
-        <w:rPr>
-          <w:rFonts w:ascii="Arial" w:hAnsi="Arial" w:cs="Arial"/>
-          <w:lang w:val="es-MX"/>
-        </w:rPr>
-        <w:t>=""mi mascota""&gt;.</w:t>
-      </w:r>
+        <w:t>: son casi iguales que las etiquetas de apertura, pero también necesitan un slash (/) antes del nombre de la etiqueta. Por ejemplo: &lt;/h1&gt;.</w:t>
+      </w:r>
+    </w:p>
+    <w:p>
+      <w:pPr>
+        <w:rPr>
+          <w:rFonts w:ascii="Arial" w:hAnsi="Arial" w:cs="Arial"/>
+          <w:lang w:val="es-MX"/>
+        </w:rPr>
+      </w:pPr>
+      <w:r>
+        <w:rPr>
+          <w:rFonts w:ascii="Arial" w:hAnsi="Arial" w:cs="Arial"/>
+          <w:lang w:val="es-MX"/>
+        </w:rPr>
+        <w:t>Las etiquetas de apertura también pueden tener atributos. Los atributos nos permiten definir características especiales para nuestros elementos: &lt;etiqueta atributo=""valor del atributo""&gt;. Por ejemplo: &lt;h1 class=""saludo""&gt;.</w:t>
+      </w:r>
+    </w:p>
+    <w:p>
+      <w:pPr>
+        <w:rPr>
+          <w:rFonts w:ascii="Arial" w:hAnsi="Arial" w:cs="Arial"/>
+          <w:lang w:val="es-MX"/>
+        </w:rPr>
+      </w:pPr>
+      <w:r>
+        <w:rPr>
+          <w:rFonts w:ascii="Arial" w:hAnsi="Arial" w:cs="Arial"/>
+          <w:lang w:val="es-MX"/>
+        </w:rPr>
+        <w:t>También existen elementos vacíos. Estos elementos no tienen contenido ni etiqueta de cierre, solo etiqueta de apertura y atributos. Por ejemplo: &lt;img src=""puppy.png"" alt=""mi mascota""&gt;.</w:t>
+      </w:r>
+    </w:p>
+    <w:p>
+      <w:pPr>
+        <w:rPr>
+          <w:rFonts w:ascii="Arial" w:hAnsi="Arial" w:cs="Arial"/>
+          <w:lang w:val="es-MX"/>
+        </w:rPr>
+      </w:pPr>
     </w:p>
     <w:p>
       <w:pPr>
@@ -1009,9 +852,8 @@
           <w:u w:val="single"/>
           <w:lang w:val="es-MX"/>
         </w:rPr>
-        <w:t xml:space="preserve">Anatomía de un Documento HTML: DOCTYPE, </w:t>
-      </w:r>
-      <w:proofErr w:type="spellStart"/>
+        <w:t xml:space="preserve">Clase 4. </w:t>
+      </w:r>
       <w:r>
         <w:rPr>
           <w:rFonts w:ascii="Arial" w:hAnsi="Arial" w:cs="Arial"/>
@@ -1022,39 +864,12 @@
           <w:u w:val="single"/>
           <w:lang w:val="es-MX"/>
         </w:rPr>
-        <w:t>html</w:t>
-      </w:r>
-      <w:proofErr w:type="spellEnd"/>
-      <w:r>
-        <w:rPr>
-          <w:rFonts w:ascii="Arial" w:hAnsi="Arial" w:cs="Arial"/>
-          <w:b/>
-          <w:bCs/>
-          <w:sz w:val="24"/>
-          <w:szCs w:val="24"/>
-          <w:u w:val="single"/>
-          <w:lang w:val="es-MX"/>
-        </w:rPr>
-        <w:t xml:space="preserve">, head y </w:t>
-      </w:r>
-      <w:proofErr w:type="spellStart"/>
-      <w:r>
-        <w:rPr>
-          <w:rFonts w:ascii="Arial" w:hAnsi="Arial" w:cs="Arial"/>
-          <w:b/>
-          <w:bCs/>
-          <w:sz w:val="24"/>
-          <w:szCs w:val="24"/>
-          <w:u w:val="single"/>
-          <w:lang w:val="es-MX"/>
-        </w:rPr>
-        <w:t>body</w:t>
-      </w:r>
-      <w:proofErr w:type="spellEnd"/>
-    </w:p>
-    <w:p>
-      <w:pPr>
-        <w:pStyle w:val="Prrafodelista"/>
+        <w:t>Anatomía de un Documento HTML: DOCTYPE, html, head y body</w:t>
+      </w:r>
+    </w:p>
+    <w:p>
+      <w:pPr>
+        <w:pStyle w:val="ListParagraph"/>
         <w:numPr>
           <w:ilvl w:val="0"/>
           <w:numId w:val="12"/>
@@ -1083,7 +898,7 @@
     </w:p>
     <w:p>
       <w:pPr>
-        <w:pStyle w:val="Prrafodelista"/>
+        <w:pStyle w:val="ListParagraph"/>
         <w:numPr>
           <w:ilvl w:val="0"/>
           <w:numId w:val="12"/>
@@ -1109,37 +924,15 @@
         </w:rPr>
         <w:t xml:space="preserve">Es la etiqueta principal que también es conocida como </w:t>
       </w:r>
-      <w:proofErr w:type="spellStart"/>
-      <w:r>
-        <w:rPr>
-          <w:rFonts w:ascii="Arial" w:hAnsi="Arial" w:cs="Arial"/>
-          <w:b/>
-          <w:bCs/>
-          <w:lang w:val="es-MX"/>
-        </w:rPr>
-        <w:t>root</w:t>
-      </w:r>
-      <w:proofErr w:type="spellEnd"/>
-      <w:r>
-        <w:rPr>
-          <w:rFonts w:ascii="Arial" w:hAnsi="Arial" w:cs="Arial"/>
-          <w:b/>
-          <w:bCs/>
-          <w:lang w:val="es-MX"/>
-        </w:rPr>
-        <w:t xml:space="preserve"> </w:t>
-      </w:r>
-      <w:proofErr w:type="spellStart"/>
-      <w:r>
-        <w:rPr>
-          <w:rFonts w:ascii="Arial" w:hAnsi="Arial" w:cs="Arial"/>
-          <w:b/>
-          <w:bCs/>
-          <w:lang w:val="es-MX"/>
-        </w:rPr>
-        <w:t>element</w:t>
-      </w:r>
-      <w:proofErr w:type="spellEnd"/>
+      <w:r>
+        <w:rPr>
+          <w:rFonts w:ascii="Arial" w:hAnsi="Arial" w:cs="Arial"/>
+          <w:b/>
+          <w:bCs/>
+          <w:lang w:val="es-MX"/>
+        </w:rPr>
+        <w:t>root element</w:t>
+      </w:r>
       <w:r>
         <w:rPr>
           <w:rFonts w:ascii="Arial" w:hAnsi="Arial" w:cs="Arial"/>
@@ -1150,7 +943,7 @@
     </w:p>
     <w:p>
       <w:pPr>
-        <w:pStyle w:val="Prrafodelista"/>
+        <w:pStyle w:val="ListParagraph"/>
         <w:numPr>
           <w:ilvl w:val="0"/>
           <w:numId w:val="12"/>
@@ -1179,7 +972,7 @@
     </w:p>
     <w:p>
       <w:pPr>
-        <w:pStyle w:val="Prrafodelista"/>
+        <w:pStyle w:val="ListParagraph"/>
         <w:numPr>
           <w:ilvl w:val="0"/>
           <w:numId w:val="12"/>
@@ -1240,7 +1033,6 @@
         </w:rPr>
         <w:t xml:space="preserve"> utilizando una etiqueta </w:t>
       </w:r>
-      <w:proofErr w:type="spellStart"/>
       <w:r>
         <w:rPr>
           <w:rFonts w:ascii="Arial" w:hAnsi="Arial" w:cs="Arial"/>
@@ -1249,7 +1041,6 @@
         </w:rPr>
         <w:t>style</w:t>
       </w:r>
-      <w:proofErr w:type="spellEnd"/>
       <w:r>
         <w:rPr>
           <w:rFonts w:ascii="Arial" w:hAnsi="Arial" w:cs="Arial"/>
@@ -1268,6 +1059,13 @@
         </w:rPr>
         <w:t xml:space="preserve"> es crear un archivo aparte, exclusivo con el contenido CSS y consumirlo desde el HTML.</w:t>
       </w:r>
+    </w:p>
+    <w:p>
+      <w:pPr>
+        <w:rPr>
+          <w:rFonts w:ascii="Arial" w:hAnsi="Arial" w:cs="Arial"/>
+        </w:rPr>
+      </w:pPr>
     </w:p>
     <w:p>
       <w:pPr>
@@ -1291,57 +1089,9 @@
           <w:u w:val="single"/>
           <w:lang w:val="es-MX"/>
         </w:rPr>
-        <w:t>La importancia del código semántico</w:t>
-      </w:r>
-    </w:p>
-    <w:p>
-      <w:pPr>
-        <w:rPr>
-          <w:rFonts w:ascii="Arial" w:hAnsi="Arial" w:cs="Arial"/>
-          <w:lang w:val="es-MX"/>
-        </w:rPr>
-      </w:pPr>
-      <w:r>
-        <w:rPr>
-          <w:rFonts w:ascii="Arial" w:hAnsi="Arial" w:cs="Arial"/>
-          <w:lang w:val="es-MX"/>
-        </w:rPr>
-        <w:t>Es importante que como desarrolladores tengamos claro el significado de escribir código. Debes ser consciente de que la manera en la que codeas tenga sentido.</w:t>
-      </w:r>
-    </w:p>
-    <w:p>
-      <w:pPr>
-        <w:rPr>
-          <w:rFonts w:ascii="Arial" w:hAnsi="Arial" w:cs="Arial"/>
-          <w:lang w:val="es-MX"/>
-        </w:rPr>
-      </w:pPr>
-      <w:r>
-        <w:rPr>
-          <w:rFonts w:ascii="Arial" w:hAnsi="Arial" w:cs="Arial"/>
-          <w:lang w:val="es-MX"/>
-        </w:rPr>
-        <w:t xml:space="preserve">La semántica HTML no es más que darle sentido y estructura a lo que estas escribiendo. Muy importante para el navegador. No todos los elementos deberían ser un </w:t>
-      </w:r>
-      <w:proofErr w:type="spellStart"/>
-      <w:r>
-        <w:rPr>
-          <w:rFonts w:ascii="Arial" w:hAnsi="Arial" w:cs="Arial"/>
-          <w:lang w:val="es-MX"/>
-        </w:rPr>
-        <w:t>div</w:t>
-      </w:r>
-      <w:proofErr w:type="spellEnd"/>
-      <w:r>
-        <w:rPr>
-          <w:rFonts w:ascii="Arial" w:hAnsi="Arial" w:cs="Arial"/>
-          <w:lang w:val="es-MX"/>
-        </w:rPr>
-        <w:t>.</w:t>
-      </w:r>
-    </w:p>
-    <w:p>
-      <w:pPr>
+        <w:t xml:space="preserve">Clase 5. </w:t>
+      </w:r>
+      <w:r>
         <w:rPr>
           <w:rFonts w:ascii="Arial" w:hAnsi="Arial" w:cs="Arial"/>
           <w:b/>
@@ -1351,8 +1101,65 @@
           <w:u w:val="single"/>
           <w:lang w:val="es-MX"/>
         </w:rPr>
-      </w:pPr>
-      <w:r>
+        <w:t>La importancia del código semántico</w:t>
+      </w:r>
+    </w:p>
+    <w:p>
+      <w:pPr>
+        <w:rPr>
+          <w:rFonts w:ascii="Arial" w:hAnsi="Arial" w:cs="Arial"/>
+          <w:lang w:val="es-MX"/>
+        </w:rPr>
+      </w:pPr>
+      <w:r>
+        <w:rPr>
+          <w:rFonts w:ascii="Arial" w:hAnsi="Arial" w:cs="Arial"/>
+          <w:lang w:val="es-MX"/>
+        </w:rPr>
+        <w:t>Es importante que como desarrolladores tengamos claro el significado de escribir código. Debes ser consciente de que la manera en la que codeas tenga sentido.</w:t>
+      </w:r>
+    </w:p>
+    <w:p>
+      <w:pPr>
+        <w:rPr>
+          <w:rFonts w:ascii="Arial" w:hAnsi="Arial" w:cs="Arial"/>
+          <w:lang w:val="es-MX"/>
+        </w:rPr>
+      </w:pPr>
+      <w:r>
+        <w:rPr>
+          <w:rFonts w:ascii="Arial" w:hAnsi="Arial" w:cs="Arial"/>
+          <w:lang w:val="es-MX"/>
+        </w:rPr>
+        <w:t>La semántica HTML no es más que darle sentido y estructura a lo que estas escribiendo. Muy importante para el navegador. No todos los elementos deberían ser un div.</w:t>
+      </w:r>
+    </w:p>
+    <w:p>
+      <w:pPr>
+        <w:rPr>
+          <w:rFonts w:ascii="Arial" w:hAnsi="Arial" w:cs="Arial"/>
+          <w:lang w:val="es-MX"/>
+        </w:rPr>
+      </w:pPr>
+    </w:p>
+    <w:p>
+      <w:pPr>
+        <w:rPr>
+          <w:rFonts w:ascii="Arial" w:hAnsi="Arial" w:cs="Arial"/>
+          <w:lang w:val="es-MX"/>
+        </w:rPr>
+      </w:pPr>
+    </w:p>
+    <w:p>
+      <w:pPr>
+        <w:rPr>
+          <w:rFonts w:ascii="Arial" w:hAnsi="Arial" w:cs="Arial"/>
+          <w:lang w:val="es-MX"/>
+        </w:rPr>
+      </w:pPr>
+    </w:p>
+    <w:p>
+      <w:pPr>
         <w:rPr>
           <w:rFonts w:ascii="Arial" w:hAnsi="Arial" w:cs="Arial"/>
           <w:b/>
@@ -1362,9 +1169,7 @@
           <w:u w:val="single"/>
           <w:lang w:val="es-MX"/>
         </w:rPr>
-        <w:t xml:space="preserve">Tipos de errores en HTML, </w:t>
-      </w:r>
-      <w:proofErr w:type="spellStart"/>
+      </w:pPr>
       <w:r>
         <w:rPr>
           <w:rFonts w:ascii="Arial" w:hAnsi="Arial" w:cs="Arial"/>
@@ -1375,9 +1180,9 @@
           <w:u w:val="single"/>
           <w:lang w:val="es-MX"/>
         </w:rPr>
-        <w:t>debugging</w:t>
-      </w:r>
-      <w:proofErr w:type="spellEnd"/>
+        <w:lastRenderedPageBreak/>
+        <w:t xml:space="preserve">Clase 6. </w:t>
+      </w:r>
       <w:r>
         <w:rPr>
           <w:rFonts w:ascii="Arial" w:hAnsi="Arial" w:cs="Arial"/>
@@ -1388,7 +1193,7 @@
           <w:u w:val="single"/>
           <w:lang w:val="es-MX"/>
         </w:rPr>
-        <w:t xml:space="preserve"> y servicio de validación de etiquetas</w:t>
+        <w:t>Tipos de errores en HTML, debugging y servicio de validación de etiquetas</w:t>
       </w:r>
     </w:p>
     <w:p>
@@ -3183,11 +2988,11 @@
     <w:name w:val="Normal"/>
     <w:qFormat/>
   </w:style>
-  <w:style w:type="paragraph" w:styleId="Ttulo1">
+  <w:style w:type="paragraph" w:styleId="Heading1">
     <w:name w:val="heading 1"/>
     <w:basedOn w:val="Normal"/>
     <w:next w:val="Normal"/>
-    <w:link w:val="Ttulo1Car"/>
+    <w:link w:val="Heading1Char"/>
     <w:uiPriority w:val="9"/>
     <w:qFormat/>
     <w:rsid w:val="000318A7"/>
@@ -3204,11 +3009,11 @@
       <w:szCs w:val="32"/>
     </w:rPr>
   </w:style>
-  <w:style w:type="paragraph" w:styleId="Ttulo2">
+  <w:style w:type="paragraph" w:styleId="Heading2">
     <w:name w:val="heading 2"/>
     <w:basedOn w:val="Normal"/>
     <w:next w:val="Normal"/>
-    <w:link w:val="Ttulo2Car"/>
+    <w:link w:val="Heading2Char"/>
     <w:uiPriority w:val="9"/>
     <w:semiHidden/>
     <w:unhideWhenUsed/>
@@ -3227,13 +3032,13 @@
       <w:szCs w:val="26"/>
     </w:rPr>
   </w:style>
-  <w:style w:type="character" w:default="1" w:styleId="Fuentedeprrafopredeter">
+  <w:style w:type="character" w:default="1" w:styleId="DefaultParagraphFont">
     <w:name w:val="Default Paragraph Font"/>
     <w:uiPriority w:val="1"/>
     <w:semiHidden/>
     <w:unhideWhenUsed/>
   </w:style>
-  <w:style w:type="table" w:default="1" w:styleId="Tablanormal">
+  <w:style w:type="table" w:default="1" w:styleId="TableNormal">
     <w:name w:val="Normal Table"/>
     <w:uiPriority w:val="99"/>
     <w:semiHidden/>
@@ -3248,13 +3053,13 @@
       </w:tblCellMar>
     </w:tblPr>
   </w:style>
-  <w:style w:type="numbering" w:default="1" w:styleId="Sinlista">
+  <w:style w:type="numbering" w:default="1" w:styleId="NoList">
     <w:name w:val="No List"/>
     <w:uiPriority w:val="99"/>
     <w:semiHidden/>
     <w:unhideWhenUsed/>
   </w:style>
-  <w:style w:type="paragraph" w:styleId="Prrafodelista">
+  <w:style w:type="paragraph" w:styleId="ListParagraph">
     <w:name w:val="List Paragraph"/>
     <w:basedOn w:val="Normal"/>
     <w:uiPriority w:val="34"/>
@@ -3265,10 +3070,10 @@
       <w:contextualSpacing/>
     </w:pPr>
   </w:style>
-  <w:style w:type="character" w:customStyle="1" w:styleId="Ttulo1Car">
-    <w:name w:val="Título 1 Car"/>
-    <w:basedOn w:val="Fuentedeprrafopredeter"/>
-    <w:link w:val="Ttulo1"/>
+  <w:style w:type="character" w:customStyle="1" w:styleId="Heading1Char">
+    <w:name w:val="Heading 1 Char"/>
+    <w:basedOn w:val="DefaultParagraphFont"/>
+    <w:link w:val="Heading1"/>
     <w:uiPriority w:val="9"/>
     <w:rsid w:val="000318A7"/>
     <w:rPr>
@@ -3278,10 +3083,10 @@
       <w:szCs w:val="32"/>
     </w:rPr>
   </w:style>
-  <w:style w:type="character" w:customStyle="1" w:styleId="Ttulo2Car">
-    <w:name w:val="Título 2 Car"/>
-    <w:basedOn w:val="Fuentedeprrafopredeter"/>
-    <w:link w:val="Ttulo2"/>
+  <w:style w:type="character" w:customStyle="1" w:styleId="Heading2Char">
+    <w:name w:val="Heading 2 Char"/>
+    <w:basedOn w:val="DefaultParagraphFont"/>
+    <w:link w:val="Heading2"/>
     <w:uiPriority w:val="9"/>
     <w:semiHidden/>
     <w:rsid w:val="00F70FB7"/>
@@ -3292,9 +3097,9 @@
       <w:szCs w:val="26"/>
     </w:rPr>
   </w:style>
-  <w:style w:type="character" w:styleId="Hipervnculo">
+  <w:style w:type="character" w:styleId="Hyperlink">
     <w:name w:val="Hyperlink"/>
-    <w:basedOn w:val="Fuentedeprrafopredeter"/>
+    <w:basedOn w:val="DefaultParagraphFont"/>
     <w:uiPriority w:val="99"/>
     <w:semiHidden/>
     <w:unhideWhenUsed/>

</xml_diff>